<commit_message>
Add Petri Network to Projet_CAN_Analyzer
</commit_message>
<xml_diff>
--- a/report/Projet_CAN_Analyzer.docx
+++ b/report/Projet_CAN_Analyzer.docx
@@ -1336,13 +1336,7 @@
         <w:rPr>
           <w:color w:val="000000"/>
         </w:rPr>
-        <w:t>rouges et/ou bleues)</w:t>
-      </w:r>
-      <w:r>
-        <w:rPr>
-          <w:color w:val="000000"/>
-        </w:rPr>
-        <w:t>.</w:t>
+        <w:t>rouges et/ou bleues).</w:t>
       </w:r>
     </w:p>
     <w:p>
@@ -1477,13 +1471,7 @@
         <w:rPr>
           <w:color w:val="000000"/>
         </w:rPr>
-        <w:t>ignalisation d'erreur</w:t>
-      </w:r>
-      <w:r>
-        <w:rPr>
-          <w:color w:val="000000"/>
-        </w:rPr>
-        <w:t>.</w:t>
+        <w:t>ignalisation d'erreur.</w:t>
       </w:r>
       <w:r>
         <w:br w:type="page"/>
@@ -1554,40 +1542,22 @@
         <w:rPr>
           <w:color w:val="000000"/>
         </w:rPr>
-        <w:t>CANUSB, avec le logiciel CAN Monitor Pro. Cette maquette permet aisément d’injecter et</w:t>
-      </w:r>
-      <w:r>
-        <w:rPr>
-          <w:color w:val="000000"/>
-        </w:rPr>
-        <w:t xml:space="preserve"> </w:t>
-      </w:r>
-      <w:r>
-        <w:rPr>
-          <w:color w:val="000000"/>
-        </w:rPr>
-        <w:t>de recevoir des trames sur le réseau, et d’observer globalement ce qui se passe.</w:t>
-      </w:r>
-    </w:p>
-    <w:p>
-      <w:pPr>
-        <w:rPr>
-          <w:color w:val="000000"/>
-        </w:rPr>
-      </w:pPr>
-    </w:p>
-    <w:p>
-      <w:r>
-        <w:rPr>
-          <w:color w:val="000000"/>
-        </w:rPr>
-        <w:t>Vous avez également à votre disposition 2 éléments permettant de faire du "sniff" de</w:t>
-      </w:r>
-      <w:r>
-        <w:rPr>
-          <w:color w:val="000000"/>
-        </w:rPr>
-        <w:t xml:space="preserve"> trame CAN au</w:t>
+        <w:t>CANUSB, avec le logiciel CAN Monitor Pro. Cette maquette permet aisément d’injecter et de recevoir des trames sur le réseau, et d’observer globalement ce qui se passe.</w:t>
+      </w:r>
+    </w:p>
+    <w:p>
+      <w:pPr>
+        <w:rPr>
+          <w:color w:val="000000"/>
+        </w:rPr>
+      </w:pPr>
+    </w:p>
+    <w:p>
+      <w:r>
+        <w:rPr>
+          <w:color w:val="000000"/>
+        </w:rPr>
+        <w:t>Vous avez également à votre disposition 2 éléments permettant de faire du "sniff" de trame CAN au</w:t>
       </w:r>
       <w:r>
         <w:rPr>
@@ -1882,14 +1852,6 @@
           <w:szCs w:val="28"/>
         </w:rPr>
         <w:tab/>
-      </w:r>
-      <w:r>
-        <w:rPr>
-          <w:b/>
-          <w:color w:val="000000"/>
-          <w:sz w:val="28"/>
-          <w:szCs w:val="28"/>
-        </w:rPr>
         <w:t xml:space="preserve">Tolérance aux fautes, théorie </w:t>
       </w:r>
     </w:p>
@@ -1940,14 +1902,7 @@
           <w:b/>
           <w:color w:val="000000"/>
         </w:rPr>
-        <w:t>B</w:t>
-      </w:r>
-      <w:r>
-        <w:rPr>
-          <w:b/>
-          <w:color w:val="000000"/>
-        </w:rPr>
-        <w:t>. Gestion des fautes</w:t>
+        <w:t>B. Gestion des fautes</w:t>
       </w:r>
       <w:r>
         <w:rPr>
@@ -2958,11 +2913,7 @@
         <w:t xml:space="preserve">Baud : configurer le même </w:t>
       </w:r>
       <w:r>
-        <w:t xml:space="preserve">débit que celui utilisé sur </w:t>
-      </w:r>
-      <w:proofErr w:type="spellStart"/>
-      <w:r>
-        <w:t>CAN</w:t>
+        <w:t>débit que celui utilisé sur CAN</w:t>
       </w:r>
     </w:p>
     <w:p>
@@ -2977,6 +2928,7 @@
           <w:color w:val="000000"/>
         </w:rPr>
       </w:pPr>
+      <w:proofErr w:type="spellStart"/>
       <w:r>
         <w:t>Sample</w:t>
       </w:r>
@@ -3341,49 +3293,7 @@
         <w:rPr>
           <w:color w:val="000000"/>
         </w:rPr>
-        <w:t>l'étude amont des fonctionnalités du sniffer. Une phase de</w:t>
-      </w:r>
-      <w:r>
-        <w:rPr>
-          <w:color w:val="000000"/>
-        </w:rPr>
-        <w:t xml:space="preserve"> </w:t>
-      </w:r>
-      <w:r>
-        <w:rPr>
-          <w:color w:val="000000"/>
-        </w:rPr>
-        <w:t>réflexion sera suivie de la modélisation de ces fonctionnalités sous la forme de machines à états. La</w:t>
-      </w:r>
-      <w:r>
-        <w:rPr>
-          <w:color w:val="000000"/>
-        </w:rPr>
-        <w:t xml:space="preserve"> </w:t>
-      </w:r>
-      <w:r>
-        <w:rPr>
-          <w:color w:val="000000"/>
-        </w:rPr>
-        <w:t>modélisation permettra de fournir la structure du code à implémenter, et permet d'assurer que cette</w:t>
-      </w:r>
-      <w:r>
-        <w:rPr>
-          <w:color w:val="000000"/>
-        </w:rPr>
-        <w:t xml:space="preserve"> </w:t>
-      </w:r>
-      <w:r>
-        <w:rPr>
-          <w:color w:val="000000"/>
-        </w:rPr>
-        <w:t>structure est fonctionnellement correcte grâce à des méthodes de vérification du modèle.</w:t>
-      </w:r>
-      <w:r>
-        <w:rPr>
-          <w:color w:val="000000"/>
-        </w:rPr>
-        <w:t xml:space="preserve"> </w:t>
+        <w:t xml:space="preserve">l'étude amont des fonctionnalités du sniffer. Une phase de réflexion sera suivie de la modélisation de ces fonctionnalités sous la forme de machines à états. La modélisation permettra de fournir la structure du code à implémenter, et permet d'assurer que cette structure est fonctionnellement correcte grâce à des méthodes de vérification du modèle. </w:t>
       </w:r>
       <w:r>
         <w:rPr>
@@ -3395,25 +3305,7 @@
         <w:rPr>
           <w:color w:val="000000"/>
         </w:rPr>
-        <w:t>Décomposition</w:t>
-      </w:r>
-      <w:r>
-        <w:rPr>
-          <w:color w:val="000000"/>
-        </w:rPr>
-        <w:t xml:space="preserve"> fonctionnelle efficace pour l'implémentation, mais reflétant</w:t>
-      </w:r>
-      <w:r>
-        <w:rPr>
-          <w:color w:val="000000"/>
-        </w:rPr>
-        <w:t xml:space="preserve"> </w:t>
-      </w:r>
-      <w:r>
-        <w:rPr>
-          <w:color w:val="000000"/>
-        </w:rPr>
-        <w:t>également le découpage en couches réseau (modèle OSI)</w:t>
+        <w:t>Décomposition fonctionnelle efficace pour l'implémentation, mais reflétant également le découpage en couches réseau (modèle OSI)</w:t>
       </w:r>
       <w:r>
         <w:rPr>
@@ -3483,6 +3375,63 @@
           <w:color w:val="000000"/>
         </w:rPr>
       </w:pPr>
+      <w:r>
+        <w:rPr>
+          <w:noProof/>
+          <w:color w:val="000000"/>
+          <w:lang w:eastAsia="fr-FR"/>
+        </w:rPr>
+        <w:drawing>
+          <wp:inline distT="0" distB="0" distL="0" distR="0">
+            <wp:extent cx="6645910" cy="1840024"/>
+            <wp:effectExtent l="0" t="0" r="2540" b="8255"/>
+            <wp:docPr id="4" name="Image 4" descr="C:\Users\Alexandre\Downloads\petri.png"/>
+            <wp:cNvGraphicFramePr>
+              <a:graphicFrameLocks xmlns:a="http://schemas.openxmlformats.org/drawingml/2006/main" noChangeAspect="1"/>
+            </wp:cNvGraphicFramePr>
+            <a:graphic xmlns:a="http://schemas.openxmlformats.org/drawingml/2006/main">
+              <a:graphicData uri="http://schemas.openxmlformats.org/drawingml/2006/picture">
+                <pic:pic xmlns:pic="http://schemas.openxmlformats.org/drawingml/2006/picture">
+                  <pic:nvPicPr>
+                    <pic:cNvPr id="0" name="Picture 1" descr="C:\Users\Alexandre\Downloads\petri.png"/>
+                    <pic:cNvPicPr>
+                      <a:picLocks noChangeAspect="1" noChangeArrowheads="1"/>
+                    </pic:cNvPicPr>
+                  </pic:nvPicPr>
+                  <pic:blipFill>
+                    <a:blip r:embed="rId16">
+                      <a:extLst>
+                        <a:ext uri="{28A0092B-C50C-407E-A947-70E740481C1C}">
+                          <a14:useLocalDpi xmlns:a14="http://schemas.microsoft.com/office/drawing/2010/main" val="0"/>
+                        </a:ext>
+                      </a:extLst>
+                    </a:blip>
+                    <a:srcRect/>
+                    <a:stretch>
+                      <a:fillRect/>
+                    </a:stretch>
+                  </pic:blipFill>
+                  <pic:spPr bwMode="auto">
+                    <a:xfrm>
+                      <a:off x="0" y="0"/>
+                      <a:ext cx="6645910" cy="1840024"/>
+                    </a:xfrm>
+                    <a:prstGeom prst="rect">
+                      <a:avLst/>
+                    </a:prstGeom>
+                    <a:noFill/>
+                    <a:ln>
+                      <a:noFill/>
+                    </a:ln>
+                  </pic:spPr>
+                </pic:pic>
+              </a:graphicData>
+            </a:graphic>
+          </wp:inline>
+        </w:drawing>
+      </w:r>
+      <w:bookmarkStart w:id="4" w:name="_GoBack"/>
+      <w:bookmarkEnd w:id="4"/>
     </w:p>
     <w:p>
       <w:pPr>
@@ -3492,35 +3441,44 @@
           <w:color w:val="000000"/>
         </w:rPr>
       </w:pPr>
-      <w:r>
-        <w:rPr>
-          <w:color w:val="000000"/>
-        </w:rPr>
-        <w:t xml:space="preserve">Ensuite nous avons modifié le modèle en intégrant les </w:t>
-      </w:r>
-      <w:r>
-        <w:rPr>
-          <w:color w:val="000000"/>
-        </w:rPr>
-        <w:t xml:space="preserve">fautes </w:t>
-      </w:r>
-      <w:r>
-        <w:rPr>
-          <w:color w:val="000000"/>
-        </w:rPr>
-        <w:t>injectées</w:t>
-      </w:r>
-      <w:r>
-        <w:rPr>
-          <w:color w:val="000000"/>
-        </w:rPr>
-        <w:t xml:space="preserve"> sur le réseau :</w:t>
-      </w:r>
     </w:p>
     <w:p>
       <w:pPr>
         <w:spacing w:after="0"/>
         <w:jc w:val="both"/>
+        <w:rPr>
+          <w:color w:val="000000"/>
+        </w:rPr>
+      </w:pPr>
+      <w:r>
+        <w:rPr>
+          <w:color w:val="000000"/>
+        </w:rPr>
+        <w:t xml:space="preserve">Ensuite nous avons modifié le modèle en intégrant les </w:t>
+      </w:r>
+      <w:r>
+        <w:rPr>
+          <w:color w:val="000000"/>
+        </w:rPr>
+        <w:t xml:space="preserve">fautes </w:t>
+      </w:r>
+      <w:r>
+        <w:rPr>
+          <w:color w:val="000000"/>
+        </w:rPr>
+        <w:t>injectées</w:t>
+      </w:r>
+      <w:r>
+        <w:rPr>
+          <w:color w:val="000000"/>
+        </w:rPr>
+        <w:t xml:space="preserve"> sur le réseau :</w:t>
+      </w:r>
+    </w:p>
+    <w:p>
+      <w:pPr>
+        <w:spacing w:after="0"/>
+        <w:jc w:val="both"/>
       </w:pPr>
     </w:p>
     <w:p>
@@ -3532,12 +3490,12 @@
       <w:pPr>
         <w:pStyle w:val="Titre1"/>
       </w:pPr>
-      <w:bookmarkStart w:id="4" w:name="_Toc414190458"/>
+      <w:bookmarkStart w:id="5" w:name="_Toc414190458"/>
       <w:r>
         <w:lastRenderedPageBreak/>
         <w:t>Implémentation</w:t>
       </w:r>
-      <w:bookmarkEnd w:id="4"/>
+      <w:bookmarkEnd w:id="5"/>
     </w:p>
     <w:p>
       <w:pPr>
@@ -3551,13 +3509,7 @@
         <w:rPr>
           <w:color w:val="000000"/>
         </w:rPr>
-        <w:t>La deuxième phase consiste en l'implémentation pure, c'est à dire le codage.</w:t>
-      </w:r>
-      <w:r>
-        <w:rPr>
-          <w:color w:val="000000"/>
-        </w:rPr>
-        <w:t xml:space="preserve"> </w:t>
+        <w:t xml:space="preserve">La deuxième phase consiste en l'implémentation pure, c'est à dire le codage. </w:t>
       </w:r>
     </w:p>
     <w:p>
@@ -3568,55 +3520,7 @@
         <w:rPr>
           <w:color w:val="000000"/>
         </w:rPr>
-        <w:t>La cible matérielle est laissée libre. Il s'agira toutefois de s'accorder avec les autres groupes (en</w:t>
-      </w:r>
-      <w:r>
-        <w:rPr>
-          <w:color w:val="000000"/>
-        </w:rPr>
-        <w:t xml:space="preserve"> </w:t>
-      </w:r>
-      <w:r>
-        <w:rPr>
-          <w:color w:val="000000"/>
-        </w:rPr>
-        <w:t>particulier celui gérant l'échantillonnage) afin de pouvoir être compatible. Il faudra également répartir</w:t>
-      </w:r>
-      <w:r>
-        <w:rPr>
-          <w:color w:val="000000"/>
-        </w:rPr>
-        <w:t xml:space="preserve"> les développements</w:t>
-      </w:r>
-      <w:r>
-        <w:rPr>
-          <w:color w:val="000000"/>
-        </w:rPr>
-        <w:t xml:space="preserve"> : les scénarios de base seront </w:t>
-      </w:r>
-      <w:r>
-        <w:rPr>
-          <w:color w:val="000000"/>
-        </w:rPr>
-        <w:t>attribués</w:t>
-      </w:r>
-      <w:r>
-        <w:rPr>
-          <w:color w:val="000000"/>
-        </w:rPr>
-        <w:t xml:space="preserve"> au groupe gérant l'échantillonnage, tandis que</w:t>
-      </w:r>
-      <w:r>
-        <w:rPr>
-          <w:color w:val="000000"/>
-        </w:rPr>
-        <w:t xml:space="preserve"> </w:t>
-      </w:r>
-      <w:r>
-        <w:rPr>
-          <w:color w:val="000000"/>
-        </w:rPr>
-        <w:t xml:space="preserve">le groupe </w:t>
+        <w:t xml:space="preserve">La cible matérielle est laissée libre. Il s'agira toutefois de s'accorder avec les autres groupes (en particulier celui gérant l'échantillonnage) afin de pouvoir être compatible. Il faudra également répartir les développements : les scénarios de base seront attribués au groupe gérant l'échantillonnage, tandis que le groupe </w:t>
       </w:r>
       <w:proofErr w:type="spellStart"/>
       <w:r>
@@ -3663,12 +3567,12 @@
       <w:pPr>
         <w:pStyle w:val="Titre1"/>
       </w:pPr>
-      <w:bookmarkStart w:id="5" w:name="_Toc414190459"/>
+      <w:bookmarkStart w:id="6" w:name="_Toc414190459"/>
       <w:r>
         <w:lastRenderedPageBreak/>
         <w:t>Affichage des informations</w:t>
       </w:r>
-      <w:bookmarkEnd w:id="5"/>
+      <w:bookmarkEnd w:id="6"/>
     </w:p>
     <w:p>
       <w:pPr>
@@ -3678,34 +3582,14 @@
         <w:rPr>
           <w:color w:val="000000"/>
         </w:rPr>
-        <w:t>La dernière étape du projet consiste en l'affichage interprété des informations du sniffer. Par exemple</w:t>
-      </w:r>
-      <w:r>
-        <w:rPr>
-          <w:color w:val="000000"/>
-        </w:rPr>
-        <w:t xml:space="preserve"> p</w:t>
-      </w:r>
-      <w:r>
-        <w:rPr>
-          <w:color w:val="000000"/>
-        </w:rPr>
-        <w:t xml:space="preserve">our les trames normales, un </w:t>
+        <w:t xml:space="preserve">La dernière étape du projet consiste en l'affichage interprété des informations du sniffer. Par exemple pour les trames normales, un </w:t>
       </w:r>
       <w:proofErr w:type="spellStart"/>
       <w:r>
         <w:rPr>
           <w:color w:val="000000"/>
         </w:rPr>
-        <w:t>pré</w:t>
-      </w:r>
-      <w:bookmarkStart w:id="6" w:name="_GoBack"/>
-      <w:bookmarkEnd w:id="6"/>
-      <w:r>
-        <w:rPr>
-          <w:color w:val="000000"/>
-        </w:rPr>
-        <w:t>découpage</w:t>
+        <w:t>prédécoupage</w:t>
       </w:r>
       <w:proofErr w:type="spellEnd"/>
       <w:r>
@@ -3726,19 +3610,7 @@
         <w:rPr>
           <w:color w:val="000000"/>
         </w:rPr>
-        <w:t xml:space="preserve"> les bits spéciaux</w:t>
-      </w:r>
-      <w:r>
-        <w:rPr>
-          <w:color w:val="000000"/>
-        </w:rPr>
-        <w:t xml:space="preserve"> </w:t>
-      </w:r>
-      <w:r>
-        <w:rPr>
-          <w:color w:val="000000"/>
-        </w:rPr>
-        <w:t>peuvent être mis en valeurs.</w:t>
+        <w:t xml:space="preserve"> les bits spéciaux peuvent être mis en valeurs.</w:t>
       </w:r>
       <w:r>
         <w:rPr>
@@ -3749,7 +3621,7 @@
       </w:r>
     </w:p>
     <w:sectPr>
-      <w:headerReference w:type="default" r:id="rId16"/>
+      <w:headerReference w:type="default" r:id="rId17"/>
       <w:pgSz w:w="11906" w:h="16838" w:code="9"/>
       <w:pgMar w:top="720" w:right="720" w:bottom="454" w:left="720" w:header="709" w:footer="709" w:gutter="0"/>
       <w:cols w:space="708"/>
@@ -4137,7 +4009,7 @@
                                 <w:sz w:val="24"/>
                                 <w:szCs w:val="24"/>
                               </w:rPr>
-                              <w:t>4</w:t>
+                              <w:t>9</w:t>
                             </w:r>
                             <w:r>
                               <w:rPr>
@@ -4231,7 +4103,7 @@
                           <w:sz w:val="24"/>
                           <w:szCs w:val="24"/>
                         </w:rPr>
-                        <w:t>4</w:t>
+                        <w:t>9</w:t>
                       </w:r>
                       <w:r>
                         <w:rPr>
@@ -7989,6 +7861,7 @@
   <w:style w:type="character" w:default="1" w:styleId="Policepardfaut">
     <w:name w:val="Default Paragraph Font"/>
     <w:uiPriority w:val="1"/>
+    <w:semiHidden/>
     <w:unhideWhenUsed/>
   </w:style>
   <w:style w:type="table" w:default="1" w:styleId="TableauNormal">
@@ -8599,7 +8472,7 @@
 </file>
 
 <file path=customXml/itemProps1.xml><?xml version="1.0" encoding="utf-8"?>
-<ds:datastoreItem xmlns:ds="http://schemas.openxmlformats.org/officeDocument/2006/customXml" ds:itemID="{1D56861B-2C06-4846-BB38-9B9386F3F0A7}">
+<ds:datastoreItem xmlns:ds="http://schemas.openxmlformats.org/officeDocument/2006/customXml" ds:itemID="{904A7627-2E11-4FAD-8998-F208E5C48205}">
   <ds:schemaRefs>
     <ds:schemaRef ds:uri="http://schemas.openxmlformats.org/officeDocument/2006/bibliography"/>
   </ds:schemaRefs>

</xml_diff>